<commit_message>
fall 2019 finished v1
</commit_message>
<xml_diff>
--- a/CIM440-IntrotoCreativeCoding-General.docx
+++ b/CIM440-IntrotoCreativeCoding-General.docx
@@ -4694,7 +4694,16 @@
           <w:color w:val="000000"/>
           <w:lang w:eastAsia="en-US"/>
         </w:rPr>
-        <w:t xml:space="preserve">Spring Break </w:t>
+        <w:t>Functions and Objects</w:t>
+      </w:r>
+      <w:r>
+        <w:rPr>
+          <w:rFonts w:ascii="Arial" w:eastAsia="Times New Roman" w:hAnsi="Arial" w:cs="Arial"/>
+          <w:b/>
+          <w:color w:val="000000"/>
+          <w:lang w:eastAsia="en-US"/>
+        </w:rPr>
+        <w:t xml:space="preserve"> </w:t>
       </w:r>
       <w:r>
         <w:rPr>
@@ -4844,7 +4853,52 @@
           <w:color w:val="000000"/>
           <w:lang w:eastAsia="en-US"/>
         </w:rPr>
-        <w:t xml:space="preserve"> - Functions and Objects </w:t>
+        <w:t xml:space="preserve"> - </w:t>
+      </w:r>
+      <w:r>
+        <w:rPr>
+          <w:rFonts w:ascii="Arial" w:eastAsia="Times New Roman" w:hAnsi="Arial" w:cs="Arial"/>
+          <w:b/>
+          <w:color w:val="000000"/>
+          <w:lang w:eastAsia="en-US"/>
+        </w:rPr>
+        <w:t>Working with</w:t>
+      </w:r>
+      <w:r>
+        <w:rPr>
+          <w:rFonts w:ascii="Arial" w:eastAsia="Times New Roman" w:hAnsi="Arial" w:cs="Arial"/>
+          <w:b/>
+          <w:color w:val="000000"/>
+          <w:lang w:eastAsia="en-US"/>
+        </w:rPr>
+        <w:t xml:space="preserve"> DOM,</w:t>
+      </w:r>
+      <w:r>
+        <w:rPr>
+          <w:rFonts w:ascii="Arial" w:eastAsia="Times New Roman" w:hAnsi="Arial" w:cs="Arial"/>
+          <w:b/>
+          <w:color w:val="000000"/>
+          <w:lang w:eastAsia="en-US"/>
+        </w:rPr>
+        <w:t xml:space="preserve"> Data</w:t>
+      </w:r>
+      <w:r>
+        <w:rPr>
+          <w:rFonts w:ascii="Arial" w:eastAsia="Times New Roman" w:hAnsi="Arial" w:cs="Arial"/>
+          <w:b/>
+          <w:color w:val="000000"/>
+          <w:lang w:eastAsia="en-US"/>
+        </w:rPr>
+        <w:t>,</w:t>
+      </w:r>
+      <w:r>
+        <w:rPr>
+          <w:rFonts w:ascii="Arial" w:eastAsia="Times New Roman" w:hAnsi="Arial" w:cs="Arial"/>
+          <w:b/>
+          <w:color w:val="000000"/>
+          <w:lang w:eastAsia="en-US"/>
+        </w:rPr>
+        <w:t xml:space="preserve"> and Libraries </w:t>
       </w:r>
       <w:r>
         <w:rPr>
@@ -4947,7 +5001,16 @@
           <w:color w:val="000000"/>
           <w:lang w:eastAsia="en-US"/>
         </w:rPr>
-        <w:t xml:space="preserve"> – Working with Data and Libraries </w:t>
+        <w:t xml:space="preserve"> – </w:t>
+      </w:r>
+      <w:r>
+        <w:rPr>
+          <w:rFonts w:ascii="Arial" w:eastAsia="Times New Roman" w:hAnsi="Arial" w:cs="Arial"/>
+          <w:b/>
+          <w:color w:val="000000"/>
+          <w:lang w:eastAsia="en-US"/>
+        </w:rPr>
+        <w:t xml:space="preserve">Final Project Ideation workshop </w:t>
       </w:r>
       <w:r>
         <w:rPr>
@@ -5050,7 +5113,34 @@
           <w:color w:val="000000"/>
           <w:lang w:eastAsia="en-US"/>
         </w:rPr>
-        <w:t xml:space="preserve"> – Final Project Ideation workshop </w:t>
+        <w:t xml:space="preserve"> –</w:t>
+      </w:r>
+      <w:r>
+        <w:rPr>
+          <w:rFonts w:ascii="Arial" w:eastAsia="Times New Roman" w:hAnsi="Arial" w:cs="Arial"/>
+          <w:b/>
+          <w:color w:val="000000"/>
+          <w:lang w:eastAsia="en-US"/>
+        </w:rPr>
+        <w:t xml:space="preserve"> </w:t>
+      </w:r>
+      <w:r>
+        <w:rPr>
+          <w:rFonts w:ascii="Arial" w:eastAsia="Times New Roman" w:hAnsi="Arial" w:cs="Arial"/>
+          <w:b/>
+          <w:color w:val="000000"/>
+          <w:lang w:eastAsia="en-US"/>
+        </w:rPr>
+        <w:t>Final Project workshop</w:t>
+      </w:r>
+      <w:r>
+        <w:rPr>
+          <w:rFonts w:ascii="Arial" w:eastAsia="Times New Roman" w:hAnsi="Arial" w:cs="Arial"/>
+          <w:b/>
+          <w:color w:val="000000"/>
+          <w:lang w:eastAsia="en-US"/>
+        </w:rPr>
+        <w:t xml:space="preserve"> </w:t>
       </w:r>
       <w:r>
         <w:rPr>
@@ -5189,562 +5279,571 @@
           <w:color w:val="000000"/>
           <w:lang w:eastAsia="en-US"/>
         </w:rPr>
-        <w:t xml:space="preserve"> – Final Project Ideation workshop </w:t>
-      </w:r>
-      <w:r>
-        <w:rPr>
-          <w:rFonts w:ascii="Arial" w:eastAsia="Times New Roman" w:hAnsi="Arial" w:cs="Arial"/>
-          <w:b/>
-          <w:bCs/>
-          <w:color w:val="000000"/>
-        </w:rPr>
-        <w:t>(</w:t>
-      </w:r>
-      <w:r>
-        <w:rPr>
-          <w:rFonts w:ascii="Arial" w:eastAsia="Times New Roman" w:hAnsi="Arial" w:cs="Arial"/>
-          <w:b/>
-          <w:bCs/>
-          <w:color w:val="000000"/>
-        </w:rPr>
-        <w:t>Nov</w:t>
-      </w:r>
-      <w:r>
-        <w:rPr>
-          <w:rFonts w:ascii="Arial" w:eastAsia="Times New Roman" w:hAnsi="Arial" w:cs="Arial"/>
-          <w:b/>
-          <w:bCs/>
-          <w:color w:val="000000"/>
-        </w:rPr>
-        <w:t xml:space="preserve"> </w:t>
-      </w:r>
-      <w:r>
-        <w:rPr>
-          <w:rFonts w:ascii="Arial" w:eastAsia="Times New Roman" w:hAnsi="Arial" w:cs="Arial"/>
-          <w:b/>
-          <w:bCs/>
-          <w:color w:val="000000"/>
-        </w:rPr>
-        <w:t>11</w:t>
-      </w:r>
-      <w:r>
-        <w:rPr>
-          <w:rFonts w:ascii="Arial" w:eastAsia="Times New Roman" w:hAnsi="Arial" w:cs="Arial"/>
-          <w:b/>
-          <w:bCs/>
-          <w:color w:val="000000"/>
-          <w:vertAlign w:val="superscript"/>
-        </w:rPr>
-        <w:t>th</w:t>
-      </w:r>
-      <w:r>
-        <w:rPr>
-          <w:rFonts w:ascii="Arial" w:eastAsia="Times New Roman" w:hAnsi="Arial" w:cs="Arial"/>
-          <w:b/>
-          <w:bCs/>
-          <w:color w:val="000000"/>
-        </w:rPr>
-        <w:t xml:space="preserve"> </w:t>
-      </w:r>
-      <w:r>
-        <w:rPr>
-          <w:rFonts w:ascii="Arial" w:eastAsia="Times New Roman" w:hAnsi="Arial" w:cs="Arial"/>
-          <w:b/>
-          <w:bCs/>
-          <w:color w:val="000000"/>
-        </w:rPr>
-        <w:t>–</w:t>
-      </w:r>
-      <w:r>
-        <w:rPr>
-          <w:rFonts w:ascii="Arial" w:eastAsia="Times New Roman" w:hAnsi="Arial" w:cs="Arial"/>
-          <w:b/>
-          <w:bCs/>
-          <w:color w:val="000000"/>
-        </w:rPr>
-        <w:t xml:space="preserve"> 14</w:t>
-      </w:r>
-      <w:r>
-        <w:rPr>
-          <w:rFonts w:ascii="Arial" w:eastAsia="Times New Roman" w:hAnsi="Arial" w:cs="Arial"/>
-          <w:b/>
-          <w:bCs/>
-          <w:color w:val="000000"/>
-          <w:vertAlign w:val="superscript"/>
-        </w:rPr>
-        <w:t>th</w:t>
-      </w:r>
-      <w:r>
-        <w:rPr>
-          <w:rFonts w:ascii="Arial" w:eastAsia="Times New Roman" w:hAnsi="Arial" w:cs="Arial"/>
-          <w:b/>
-          <w:bCs/>
-          <w:color w:val="000000"/>
-        </w:rPr>
-        <w:t>)</w:t>
-      </w:r>
-    </w:p>
-    <w:p>
-      <w:pPr>
-        <w:rPr>
-          <w:rFonts w:ascii="Arial" w:eastAsia="Times New Roman" w:hAnsi="Arial" w:cs="Arial"/>
-          <w:b/>
-          <w:color w:val="000000"/>
-          <w:lang w:eastAsia="en-US"/>
-        </w:rPr>
-      </w:pPr>
-    </w:p>
-    <w:p>
-      <w:pPr>
-        <w:rPr>
-          <w:rFonts w:ascii="Arial" w:eastAsia="Times New Roman" w:hAnsi="Arial" w:cs="Arial"/>
-          <w:b/>
-          <w:bCs/>
-          <w:color w:val="000000"/>
-        </w:rPr>
-      </w:pPr>
-      <w:r>
-        <w:rPr>
-          <w:rFonts w:ascii="Arial" w:eastAsia="Times New Roman" w:hAnsi="Arial" w:cs="Arial"/>
-          <w:b/>
-          <w:color w:val="000000"/>
-          <w:lang w:eastAsia="en-US"/>
-        </w:rPr>
-        <w:t>Week 1</w:t>
-      </w:r>
-      <w:r>
-        <w:rPr>
-          <w:rFonts w:ascii="Arial" w:eastAsia="Times New Roman" w:hAnsi="Arial" w:cs="Arial"/>
-          <w:b/>
-          <w:color w:val="000000"/>
-          <w:lang w:eastAsia="en-US"/>
-        </w:rPr>
-        <w:t>4</w:t>
-      </w:r>
-      <w:r>
-        <w:rPr>
-          <w:rFonts w:ascii="Arial" w:eastAsia="Times New Roman" w:hAnsi="Arial" w:cs="Arial"/>
-          <w:b/>
-          <w:color w:val="000000"/>
-          <w:lang w:eastAsia="en-US"/>
-        </w:rPr>
-        <w:t xml:space="preserve"> – Final Project idea presentation </w:t>
-      </w:r>
-      <w:r>
-        <w:rPr>
-          <w:rFonts w:ascii="Arial" w:eastAsia="Times New Roman" w:hAnsi="Arial" w:cs="Arial"/>
-          <w:b/>
-          <w:bCs/>
-          <w:color w:val="000000"/>
-        </w:rPr>
-        <w:t>(</w:t>
-      </w:r>
-      <w:r>
-        <w:rPr>
-          <w:rFonts w:ascii="Arial" w:eastAsia="Times New Roman" w:hAnsi="Arial" w:cs="Arial"/>
-          <w:b/>
-          <w:bCs/>
-          <w:color w:val="000000"/>
-        </w:rPr>
-        <w:t>Nov</w:t>
-      </w:r>
-      <w:r>
-        <w:rPr>
-          <w:rFonts w:ascii="Arial" w:eastAsia="Times New Roman" w:hAnsi="Arial" w:cs="Arial"/>
-          <w:b/>
-          <w:bCs/>
-          <w:color w:val="000000"/>
-        </w:rPr>
-        <w:t xml:space="preserve"> </w:t>
-      </w:r>
-      <w:r>
-        <w:rPr>
-          <w:rFonts w:ascii="Arial" w:eastAsia="Times New Roman" w:hAnsi="Arial" w:cs="Arial"/>
-          <w:b/>
-          <w:bCs/>
-          <w:color w:val="000000"/>
-        </w:rPr>
-        <w:t>18</w:t>
-      </w:r>
-      <w:r>
-        <w:rPr>
-          <w:rFonts w:ascii="Arial" w:eastAsia="Times New Roman" w:hAnsi="Arial" w:cs="Arial"/>
-          <w:b/>
-          <w:bCs/>
-          <w:color w:val="000000"/>
-          <w:vertAlign w:val="superscript"/>
-        </w:rPr>
-        <w:t>th</w:t>
-      </w:r>
-      <w:r>
-        <w:rPr>
-          <w:rFonts w:ascii="Arial" w:eastAsia="Times New Roman" w:hAnsi="Arial" w:cs="Arial"/>
-          <w:b/>
-          <w:bCs/>
-          <w:color w:val="000000"/>
-        </w:rPr>
-        <w:t xml:space="preserve"> </w:t>
-      </w:r>
-      <w:r>
-        <w:rPr>
-          <w:rFonts w:ascii="Arial" w:eastAsia="Times New Roman" w:hAnsi="Arial" w:cs="Arial"/>
-          <w:b/>
-          <w:bCs/>
-          <w:color w:val="000000"/>
-        </w:rPr>
-        <w:t>–</w:t>
-      </w:r>
-      <w:r>
-        <w:rPr>
-          <w:rFonts w:ascii="Arial" w:eastAsia="Times New Roman" w:hAnsi="Arial" w:cs="Arial"/>
-          <w:b/>
-          <w:bCs/>
-          <w:color w:val="000000"/>
-        </w:rPr>
-        <w:t xml:space="preserve"> 21</w:t>
-      </w:r>
-      <w:r>
-        <w:rPr>
-          <w:rFonts w:ascii="Arial" w:eastAsia="Times New Roman" w:hAnsi="Arial" w:cs="Arial"/>
-          <w:b/>
-          <w:bCs/>
-          <w:color w:val="000000"/>
-          <w:vertAlign w:val="superscript"/>
-        </w:rPr>
-        <w:t>st</w:t>
-      </w:r>
-      <w:r>
-        <w:rPr>
-          <w:rFonts w:ascii="Arial" w:eastAsia="Times New Roman" w:hAnsi="Arial" w:cs="Arial"/>
-          <w:b/>
-          <w:bCs/>
-          <w:color w:val="000000"/>
-        </w:rPr>
-        <w:t>)</w:t>
-      </w:r>
-    </w:p>
-    <w:p>
-      <w:pPr>
-        <w:rPr>
-          <w:rFonts w:ascii="Arial" w:eastAsia="Times New Roman" w:hAnsi="Arial" w:cs="Arial"/>
-          <w:b/>
-          <w:bCs/>
-          <w:color w:val="000000"/>
-        </w:rPr>
-      </w:pPr>
-    </w:p>
-    <w:p>
-      <w:pPr>
-        <w:rPr>
-          <w:rFonts w:ascii="Arial" w:eastAsia="Times New Roman" w:hAnsi="Arial" w:cs="Arial"/>
-          <w:b/>
-          <w:bCs/>
-          <w:color w:val="000000"/>
-        </w:rPr>
-      </w:pPr>
-      <w:r>
-        <w:rPr>
-          <w:rFonts w:ascii="Arial" w:eastAsia="Times New Roman" w:hAnsi="Arial" w:cs="Arial"/>
-          <w:b/>
-          <w:bCs/>
-          <w:color w:val="000000"/>
-        </w:rPr>
-        <w:t>Thanksgiving (Nov 23</w:t>
-      </w:r>
-      <w:r>
-        <w:rPr>
-          <w:rFonts w:ascii="Arial" w:eastAsia="Times New Roman" w:hAnsi="Arial" w:cs="Arial"/>
-          <w:b/>
-          <w:bCs/>
-          <w:color w:val="000000"/>
-          <w:vertAlign w:val="superscript"/>
-        </w:rPr>
-        <w:t>rd</w:t>
-      </w:r>
-      <w:r>
-        <w:rPr>
-          <w:rFonts w:ascii="Arial" w:eastAsia="Times New Roman" w:hAnsi="Arial" w:cs="Arial"/>
-          <w:b/>
-          <w:bCs/>
-          <w:color w:val="000000"/>
-        </w:rPr>
-        <w:t xml:space="preserve"> – Dec 1</w:t>
-      </w:r>
-      <w:r>
-        <w:rPr>
-          <w:rFonts w:ascii="Arial" w:eastAsia="Times New Roman" w:hAnsi="Arial" w:cs="Arial"/>
-          <w:b/>
-          <w:bCs/>
-          <w:color w:val="000000"/>
-          <w:vertAlign w:val="superscript"/>
-        </w:rPr>
-        <w:t>st</w:t>
-      </w:r>
-      <w:r>
-        <w:rPr>
-          <w:rFonts w:ascii="Arial" w:eastAsia="Times New Roman" w:hAnsi="Arial" w:cs="Arial"/>
-          <w:b/>
-          <w:bCs/>
-          <w:color w:val="000000"/>
-        </w:rPr>
-        <w:t>)</w:t>
-      </w:r>
-    </w:p>
-    <w:p>
-      <w:pPr>
-        <w:rPr>
-          <w:rFonts w:ascii="Arial" w:eastAsia="Times New Roman" w:hAnsi="Arial" w:cs="Arial"/>
-          <w:b/>
-          <w:color w:val="000000"/>
-          <w:lang w:eastAsia="en-US"/>
-        </w:rPr>
-      </w:pPr>
-    </w:p>
-    <w:p>
-      <w:pPr>
-        <w:rPr>
-          <w:rFonts w:ascii="Arial" w:eastAsia="Times New Roman" w:hAnsi="Arial" w:cs="Arial"/>
-          <w:b/>
-          <w:bCs/>
-          <w:color w:val="000000"/>
-        </w:rPr>
-      </w:pPr>
-      <w:r>
-        <w:rPr>
-          <w:rFonts w:ascii="Arial" w:eastAsia="Times New Roman" w:hAnsi="Arial" w:cs="Arial"/>
-          <w:b/>
-          <w:color w:val="000000"/>
-          <w:lang w:eastAsia="en-US"/>
-        </w:rPr>
-        <w:t>Week 1</w:t>
-      </w:r>
-      <w:r>
-        <w:rPr>
-          <w:rFonts w:ascii="Arial" w:eastAsia="Times New Roman" w:hAnsi="Arial" w:cs="Arial"/>
-          <w:b/>
-          <w:color w:val="000000"/>
-          <w:lang w:eastAsia="en-US"/>
-        </w:rPr>
-        <w:t>5</w:t>
-      </w:r>
-      <w:r>
-        <w:rPr>
-          <w:rFonts w:ascii="Arial" w:eastAsia="Times New Roman" w:hAnsi="Arial" w:cs="Arial"/>
-          <w:b/>
-          <w:color w:val="000000"/>
-          <w:lang w:eastAsia="en-US"/>
-        </w:rPr>
         <w:t xml:space="preserve"> – Final Project </w:t>
-      </w:r>
-      <w:r>
-        <w:rPr>
-          <w:rFonts w:ascii="Arial" w:eastAsia="Times New Roman" w:hAnsi="Arial" w:cs="Arial"/>
-          <w:b/>
-          <w:color w:val="000000"/>
-          <w:lang w:eastAsia="en-US"/>
-        </w:rPr>
-        <w:t>Lab</w:t>
-      </w:r>
-      <w:r>
-        <w:rPr>
-          <w:rFonts w:ascii="Arial" w:eastAsia="Times New Roman" w:hAnsi="Arial" w:cs="Arial"/>
-          <w:b/>
-          <w:color w:val="000000"/>
-          <w:lang w:eastAsia="en-US"/>
-        </w:rPr>
-        <w:t xml:space="preserve"> </w:t>
-      </w:r>
-      <w:r>
-        <w:rPr>
-          <w:rFonts w:ascii="Arial" w:eastAsia="Times New Roman" w:hAnsi="Arial" w:cs="Arial"/>
-          <w:b/>
-          <w:bCs/>
-          <w:color w:val="000000"/>
-        </w:rPr>
-        <w:t>(Dec 2</w:t>
-      </w:r>
-      <w:r>
-        <w:rPr>
-          <w:rFonts w:ascii="Arial" w:eastAsia="Times New Roman" w:hAnsi="Arial" w:cs="Arial"/>
-          <w:b/>
-          <w:bCs/>
-          <w:color w:val="000000"/>
-          <w:vertAlign w:val="superscript"/>
-        </w:rPr>
-        <w:t>nd</w:t>
-      </w:r>
-      <w:r>
-        <w:rPr>
-          <w:rFonts w:ascii="Arial" w:eastAsia="Times New Roman" w:hAnsi="Arial" w:cs="Arial"/>
-          <w:b/>
-          <w:bCs/>
-          <w:color w:val="000000"/>
-        </w:rPr>
-        <w:t>)</w:t>
-      </w:r>
-    </w:p>
-    <w:p>
-      <w:pPr>
-        <w:rPr>
-          <w:rFonts w:ascii="Arial" w:eastAsia="Times New Roman" w:hAnsi="Arial" w:cs="Arial"/>
-          <w:b/>
-          <w:bCs/>
-          <w:color w:val="000000"/>
-        </w:rPr>
-      </w:pPr>
-    </w:p>
-    <w:p>
-      <w:pPr>
-        <w:rPr>
-          <w:rFonts w:ascii="Arial" w:eastAsia="Times New Roman" w:hAnsi="Arial" w:cs="Arial"/>
-          <w:b/>
-          <w:bCs/>
-          <w:color w:val="000000"/>
-        </w:rPr>
-      </w:pPr>
-      <w:r>
-        <w:rPr>
-          <w:rFonts w:ascii="Arial" w:eastAsia="Times New Roman" w:hAnsi="Arial" w:cs="Arial"/>
-          <w:b/>
-          <w:bCs/>
-          <w:color w:val="000000"/>
-        </w:rPr>
-        <w:t>Final Due:</w:t>
-      </w:r>
-    </w:p>
-    <w:p>
-      <w:pPr>
-        <w:rPr>
-          <w:rFonts w:ascii="Arial" w:eastAsia="Arial" w:hAnsi="Arial" w:cs="Arial"/>
-          <w:color w:val="000000"/>
-        </w:rPr>
-      </w:pPr>
-      <w:r>
-        <w:rPr>
-          <w:rFonts w:ascii="Arial" w:eastAsia="Arial" w:hAnsi="Arial" w:cs="Arial"/>
-          <w:color w:val="000000"/>
-        </w:rPr>
-        <w:t>CIM</w:t>
-      </w:r>
-      <w:r>
-        <w:rPr>
-          <w:rFonts w:ascii="Arial" w:eastAsia="Arial" w:hAnsi="Arial" w:cs="Arial"/>
-          <w:color w:val="000000"/>
-        </w:rPr>
-        <w:t>440</w:t>
-      </w:r>
-      <w:r>
-        <w:rPr>
-          <w:rFonts w:ascii="Arial" w:eastAsia="Arial" w:hAnsi="Arial" w:cs="Arial"/>
-          <w:color w:val="000000"/>
-        </w:rPr>
-        <w:t>-3</w:t>
-      </w:r>
-      <w:r>
-        <w:rPr>
-          <w:rFonts w:ascii="Arial" w:eastAsia="Arial" w:hAnsi="Arial" w:cs="Arial"/>
-          <w:color w:val="000000"/>
-        </w:rPr>
-        <w:t>4</w:t>
-      </w:r>
-      <w:r>
-        <w:rPr>
-          <w:rFonts w:ascii="Arial" w:eastAsia="Arial" w:hAnsi="Arial" w:cs="Arial"/>
-          <w:color w:val="000000"/>
-        </w:rPr>
-        <w:t xml:space="preserve"> </w:t>
-      </w:r>
-      <w:r>
-        <w:rPr>
-          <w:rFonts w:ascii="Arial" w:eastAsia="Arial" w:hAnsi="Arial" w:cs="Arial"/>
-          <w:color w:val="000000"/>
-        </w:rPr>
-        <w:t>Monday Dec. 9</w:t>
-      </w:r>
-      <w:r>
-        <w:rPr>
-          <w:rFonts w:ascii="Arial" w:eastAsia="Arial" w:hAnsi="Arial" w:cs="Arial"/>
-          <w:color w:val="000000"/>
-          <w:vertAlign w:val="superscript"/>
-        </w:rPr>
-        <w:t>th</w:t>
-      </w:r>
-      <w:r>
-        <w:rPr>
-          <w:rFonts w:ascii="Arial" w:eastAsia="Arial" w:hAnsi="Arial" w:cs="Arial"/>
-          <w:color w:val="000000"/>
-        </w:rPr>
-        <w:t xml:space="preserve"> 11:00AM – 1:30PM</w:t>
-      </w:r>
-    </w:p>
-    <w:p>
-      <w:pPr>
-        <w:rPr>
-          <w:rFonts w:ascii="Arial" w:eastAsia="Times New Roman" w:hAnsi="Arial" w:cs="Arial"/>
-          <w:b/>
-          <w:color w:val="000000"/>
-          <w:lang w:eastAsia="en-US"/>
-        </w:rPr>
-      </w:pPr>
-      <w:r>
-        <w:rPr>
-          <w:rFonts w:ascii="Arial" w:eastAsia="Arial" w:hAnsi="Arial" w:cs="Arial"/>
-          <w:color w:val="000000"/>
-        </w:rPr>
-        <w:t>CIM</w:t>
-      </w:r>
-      <w:r>
-        <w:rPr>
-          <w:rFonts w:ascii="Arial" w:eastAsia="Arial" w:hAnsi="Arial" w:cs="Arial"/>
-          <w:color w:val="000000"/>
-        </w:rPr>
-        <w:t>440</w:t>
-      </w:r>
-      <w:r>
-        <w:rPr>
-          <w:rFonts w:ascii="Arial" w:eastAsia="Arial" w:hAnsi="Arial" w:cs="Arial"/>
-          <w:color w:val="000000"/>
-        </w:rPr>
-        <w:t>-</w:t>
-      </w:r>
-      <w:r>
-        <w:rPr>
-          <w:rFonts w:ascii="Arial" w:eastAsia="Arial" w:hAnsi="Arial" w:cs="Arial"/>
-          <w:color w:val="000000"/>
-        </w:rPr>
-        <w:t>P</w:t>
-      </w:r>
-      <w:r>
-        <w:rPr>
-          <w:rFonts w:ascii="Arial" w:eastAsia="Arial" w:hAnsi="Arial" w:cs="Arial"/>
-          <w:color w:val="000000"/>
-        </w:rPr>
-        <w:t xml:space="preserve"> </w:t>
-      </w:r>
-      <w:r>
-        <w:rPr>
-          <w:rFonts w:ascii="Arial" w:eastAsia="Arial" w:hAnsi="Arial" w:cs="Arial"/>
-          <w:color w:val="000000"/>
-        </w:rPr>
-        <w:t>Tuesday Dec. 10</w:t>
-      </w:r>
-      <w:r>
-        <w:rPr>
-          <w:rFonts w:ascii="Arial" w:eastAsia="Arial" w:hAnsi="Arial" w:cs="Arial"/>
-          <w:color w:val="000000"/>
-          <w:vertAlign w:val="superscript"/>
-        </w:rPr>
-        <w:t>th</w:t>
-      </w:r>
-      <w:r>
-        <w:rPr>
-          <w:rFonts w:ascii="Arial" w:eastAsia="Arial" w:hAnsi="Arial" w:cs="Arial"/>
-          <w:color w:val="000000"/>
-        </w:rPr>
-        <w:t xml:space="preserve"> 11:00AM – 1:30PM</w:t>
       </w:r>
       <w:bookmarkStart w:id="1" w:name="_GoBack"/>
       <w:bookmarkEnd w:id="1"/>
+      <w:r>
+        <w:rPr>
+          <w:rFonts w:ascii="Arial" w:eastAsia="Times New Roman" w:hAnsi="Arial" w:cs="Arial"/>
+          <w:b/>
+          <w:color w:val="000000"/>
+          <w:lang w:eastAsia="en-US"/>
+        </w:rPr>
+        <w:t xml:space="preserve">workshop </w:t>
+      </w:r>
+      <w:r>
+        <w:rPr>
+          <w:rFonts w:ascii="Arial" w:eastAsia="Times New Roman" w:hAnsi="Arial" w:cs="Arial"/>
+          <w:b/>
+          <w:bCs/>
+          <w:color w:val="000000"/>
+        </w:rPr>
+        <w:t>(</w:t>
+      </w:r>
+      <w:r>
+        <w:rPr>
+          <w:rFonts w:ascii="Arial" w:eastAsia="Times New Roman" w:hAnsi="Arial" w:cs="Arial"/>
+          <w:b/>
+          <w:bCs/>
+          <w:color w:val="000000"/>
+        </w:rPr>
+        <w:t>Nov</w:t>
+      </w:r>
+      <w:r>
+        <w:rPr>
+          <w:rFonts w:ascii="Arial" w:eastAsia="Times New Roman" w:hAnsi="Arial" w:cs="Arial"/>
+          <w:b/>
+          <w:bCs/>
+          <w:color w:val="000000"/>
+        </w:rPr>
+        <w:t xml:space="preserve"> </w:t>
+      </w:r>
+      <w:r>
+        <w:rPr>
+          <w:rFonts w:ascii="Arial" w:eastAsia="Times New Roman" w:hAnsi="Arial" w:cs="Arial"/>
+          <w:b/>
+          <w:bCs/>
+          <w:color w:val="000000"/>
+        </w:rPr>
+        <w:t>11</w:t>
+      </w:r>
+      <w:r>
+        <w:rPr>
+          <w:rFonts w:ascii="Arial" w:eastAsia="Times New Roman" w:hAnsi="Arial" w:cs="Arial"/>
+          <w:b/>
+          <w:bCs/>
+          <w:color w:val="000000"/>
+          <w:vertAlign w:val="superscript"/>
+        </w:rPr>
+        <w:t>th</w:t>
+      </w:r>
+      <w:r>
+        <w:rPr>
+          <w:rFonts w:ascii="Arial" w:eastAsia="Times New Roman" w:hAnsi="Arial" w:cs="Arial"/>
+          <w:b/>
+          <w:bCs/>
+          <w:color w:val="000000"/>
+        </w:rPr>
+        <w:t xml:space="preserve"> </w:t>
+      </w:r>
+      <w:r>
+        <w:rPr>
+          <w:rFonts w:ascii="Arial" w:eastAsia="Times New Roman" w:hAnsi="Arial" w:cs="Arial"/>
+          <w:b/>
+          <w:bCs/>
+          <w:color w:val="000000"/>
+        </w:rPr>
+        <w:t>–</w:t>
+      </w:r>
+      <w:r>
+        <w:rPr>
+          <w:rFonts w:ascii="Arial" w:eastAsia="Times New Roman" w:hAnsi="Arial" w:cs="Arial"/>
+          <w:b/>
+          <w:bCs/>
+          <w:color w:val="000000"/>
+        </w:rPr>
+        <w:t xml:space="preserve"> 14</w:t>
+      </w:r>
+      <w:r>
+        <w:rPr>
+          <w:rFonts w:ascii="Arial" w:eastAsia="Times New Roman" w:hAnsi="Arial" w:cs="Arial"/>
+          <w:b/>
+          <w:bCs/>
+          <w:color w:val="000000"/>
+          <w:vertAlign w:val="superscript"/>
+        </w:rPr>
+        <w:t>th</w:t>
+      </w:r>
+      <w:r>
+        <w:rPr>
+          <w:rFonts w:ascii="Arial" w:eastAsia="Times New Roman" w:hAnsi="Arial" w:cs="Arial"/>
+          <w:b/>
+          <w:bCs/>
+          <w:color w:val="000000"/>
+        </w:rPr>
+        <w:t>)</w:t>
+      </w:r>
+    </w:p>
+    <w:p>
+      <w:pPr>
+        <w:rPr>
+          <w:rFonts w:ascii="Arial" w:eastAsia="Times New Roman" w:hAnsi="Arial" w:cs="Arial"/>
+          <w:b/>
+          <w:color w:val="000000"/>
+          <w:lang w:eastAsia="en-US"/>
+        </w:rPr>
+      </w:pPr>
+    </w:p>
+    <w:p>
+      <w:pPr>
+        <w:rPr>
+          <w:rFonts w:ascii="Arial" w:eastAsia="Times New Roman" w:hAnsi="Arial" w:cs="Arial"/>
+          <w:b/>
+          <w:bCs/>
+          <w:color w:val="000000"/>
+        </w:rPr>
+      </w:pPr>
+      <w:r>
+        <w:rPr>
+          <w:rFonts w:ascii="Arial" w:eastAsia="Times New Roman" w:hAnsi="Arial" w:cs="Arial"/>
+          <w:b/>
+          <w:color w:val="000000"/>
+          <w:lang w:eastAsia="en-US"/>
+        </w:rPr>
+        <w:t>Week 1</w:t>
+      </w:r>
+      <w:r>
+        <w:rPr>
+          <w:rFonts w:ascii="Arial" w:eastAsia="Times New Roman" w:hAnsi="Arial" w:cs="Arial"/>
+          <w:b/>
+          <w:color w:val="000000"/>
+          <w:lang w:eastAsia="en-US"/>
+        </w:rPr>
+        <w:t>4</w:t>
+      </w:r>
+      <w:r>
+        <w:rPr>
+          <w:rFonts w:ascii="Arial" w:eastAsia="Times New Roman" w:hAnsi="Arial" w:cs="Arial"/>
+          <w:b/>
+          <w:color w:val="000000"/>
+          <w:lang w:eastAsia="en-US"/>
+        </w:rPr>
+        <w:t xml:space="preserve"> – Final Project idea presentation </w:t>
+      </w:r>
+      <w:r>
+        <w:rPr>
+          <w:rFonts w:ascii="Arial" w:eastAsia="Times New Roman" w:hAnsi="Arial" w:cs="Arial"/>
+          <w:b/>
+          <w:bCs/>
+          <w:color w:val="000000"/>
+        </w:rPr>
+        <w:t>(</w:t>
+      </w:r>
+      <w:r>
+        <w:rPr>
+          <w:rFonts w:ascii="Arial" w:eastAsia="Times New Roman" w:hAnsi="Arial" w:cs="Arial"/>
+          <w:b/>
+          <w:bCs/>
+          <w:color w:val="000000"/>
+        </w:rPr>
+        <w:t>Nov</w:t>
+      </w:r>
+      <w:r>
+        <w:rPr>
+          <w:rFonts w:ascii="Arial" w:eastAsia="Times New Roman" w:hAnsi="Arial" w:cs="Arial"/>
+          <w:b/>
+          <w:bCs/>
+          <w:color w:val="000000"/>
+        </w:rPr>
+        <w:t xml:space="preserve"> </w:t>
+      </w:r>
+      <w:r>
+        <w:rPr>
+          <w:rFonts w:ascii="Arial" w:eastAsia="Times New Roman" w:hAnsi="Arial" w:cs="Arial"/>
+          <w:b/>
+          <w:bCs/>
+          <w:color w:val="000000"/>
+        </w:rPr>
+        <w:t>18</w:t>
+      </w:r>
+      <w:r>
+        <w:rPr>
+          <w:rFonts w:ascii="Arial" w:eastAsia="Times New Roman" w:hAnsi="Arial" w:cs="Arial"/>
+          <w:b/>
+          <w:bCs/>
+          <w:color w:val="000000"/>
+          <w:vertAlign w:val="superscript"/>
+        </w:rPr>
+        <w:t>th</w:t>
+      </w:r>
+      <w:r>
+        <w:rPr>
+          <w:rFonts w:ascii="Arial" w:eastAsia="Times New Roman" w:hAnsi="Arial" w:cs="Arial"/>
+          <w:b/>
+          <w:bCs/>
+          <w:color w:val="000000"/>
+        </w:rPr>
+        <w:t xml:space="preserve"> </w:t>
+      </w:r>
+      <w:r>
+        <w:rPr>
+          <w:rFonts w:ascii="Arial" w:eastAsia="Times New Roman" w:hAnsi="Arial" w:cs="Arial"/>
+          <w:b/>
+          <w:bCs/>
+          <w:color w:val="000000"/>
+        </w:rPr>
+        <w:t>–</w:t>
+      </w:r>
+      <w:r>
+        <w:rPr>
+          <w:rFonts w:ascii="Arial" w:eastAsia="Times New Roman" w:hAnsi="Arial" w:cs="Arial"/>
+          <w:b/>
+          <w:bCs/>
+          <w:color w:val="000000"/>
+        </w:rPr>
+        <w:t xml:space="preserve"> 21</w:t>
+      </w:r>
+      <w:r>
+        <w:rPr>
+          <w:rFonts w:ascii="Arial" w:eastAsia="Times New Roman" w:hAnsi="Arial" w:cs="Arial"/>
+          <w:b/>
+          <w:bCs/>
+          <w:color w:val="000000"/>
+          <w:vertAlign w:val="superscript"/>
+        </w:rPr>
+        <w:t>st</w:t>
+      </w:r>
+      <w:r>
+        <w:rPr>
+          <w:rFonts w:ascii="Arial" w:eastAsia="Times New Roman" w:hAnsi="Arial" w:cs="Arial"/>
+          <w:b/>
+          <w:bCs/>
+          <w:color w:val="000000"/>
+        </w:rPr>
+        <w:t>)</w:t>
+      </w:r>
+    </w:p>
+    <w:p>
+      <w:pPr>
+        <w:rPr>
+          <w:rFonts w:ascii="Arial" w:eastAsia="Times New Roman" w:hAnsi="Arial" w:cs="Arial"/>
+          <w:b/>
+          <w:bCs/>
+          <w:color w:val="000000"/>
+        </w:rPr>
+      </w:pPr>
+    </w:p>
+    <w:p>
+      <w:pPr>
+        <w:rPr>
+          <w:rFonts w:ascii="Arial" w:eastAsia="Times New Roman" w:hAnsi="Arial" w:cs="Arial"/>
+          <w:b/>
+          <w:bCs/>
+          <w:color w:val="000000"/>
+        </w:rPr>
+      </w:pPr>
+      <w:r>
+        <w:rPr>
+          <w:rFonts w:ascii="Arial" w:eastAsia="Times New Roman" w:hAnsi="Arial" w:cs="Arial"/>
+          <w:b/>
+          <w:bCs/>
+          <w:color w:val="000000"/>
+        </w:rPr>
+        <w:t>Thanksgiving (Nov 23</w:t>
+      </w:r>
+      <w:r>
+        <w:rPr>
+          <w:rFonts w:ascii="Arial" w:eastAsia="Times New Roman" w:hAnsi="Arial" w:cs="Arial"/>
+          <w:b/>
+          <w:bCs/>
+          <w:color w:val="000000"/>
+          <w:vertAlign w:val="superscript"/>
+        </w:rPr>
+        <w:t>rd</w:t>
+      </w:r>
+      <w:r>
+        <w:rPr>
+          <w:rFonts w:ascii="Arial" w:eastAsia="Times New Roman" w:hAnsi="Arial" w:cs="Arial"/>
+          <w:b/>
+          <w:bCs/>
+          <w:color w:val="000000"/>
+        </w:rPr>
+        <w:t xml:space="preserve"> – Dec 1</w:t>
+      </w:r>
+      <w:r>
+        <w:rPr>
+          <w:rFonts w:ascii="Arial" w:eastAsia="Times New Roman" w:hAnsi="Arial" w:cs="Arial"/>
+          <w:b/>
+          <w:bCs/>
+          <w:color w:val="000000"/>
+          <w:vertAlign w:val="superscript"/>
+        </w:rPr>
+        <w:t>st</w:t>
+      </w:r>
+      <w:r>
+        <w:rPr>
+          <w:rFonts w:ascii="Arial" w:eastAsia="Times New Roman" w:hAnsi="Arial" w:cs="Arial"/>
+          <w:b/>
+          <w:bCs/>
+          <w:color w:val="000000"/>
+        </w:rPr>
+        <w:t>)</w:t>
+      </w:r>
+    </w:p>
+    <w:p>
+      <w:pPr>
+        <w:rPr>
+          <w:rFonts w:ascii="Arial" w:eastAsia="Times New Roman" w:hAnsi="Arial" w:cs="Arial"/>
+          <w:b/>
+          <w:color w:val="000000"/>
+          <w:lang w:eastAsia="en-US"/>
+        </w:rPr>
+      </w:pPr>
+    </w:p>
+    <w:p>
+      <w:pPr>
+        <w:rPr>
+          <w:rFonts w:ascii="Arial" w:eastAsia="Times New Roman" w:hAnsi="Arial" w:cs="Arial"/>
+          <w:b/>
+          <w:bCs/>
+          <w:color w:val="000000"/>
+        </w:rPr>
+      </w:pPr>
+      <w:r>
+        <w:rPr>
+          <w:rFonts w:ascii="Arial" w:eastAsia="Times New Roman" w:hAnsi="Arial" w:cs="Arial"/>
+          <w:b/>
+          <w:color w:val="000000"/>
+          <w:lang w:eastAsia="en-US"/>
+        </w:rPr>
+        <w:t>Week 1</w:t>
+      </w:r>
+      <w:r>
+        <w:rPr>
+          <w:rFonts w:ascii="Arial" w:eastAsia="Times New Roman" w:hAnsi="Arial" w:cs="Arial"/>
+          <w:b/>
+          <w:color w:val="000000"/>
+          <w:lang w:eastAsia="en-US"/>
+        </w:rPr>
+        <w:t>5</w:t>
+      </w:r>
+      <w:r>
+        <w:rPr>
+          <w:rFonts w:ascii="Arial" w:eastAsia="Times New Roman" w:hAnsi="Arial" w:cs="Arial"/>
+          <w:b/>
+          <w:color w:val="000000"/>
+          <w:lang w:eastAsia="en-US"/>
+        </w:rPr>
+        <w:t xml:space="preserve"> – Final Project </w:t>
+      </w:r>
+      <w:r>
+        <w:rPr>
+          <w:rFonts w:ascii="Arial" w:eastAsia="Times New Roman" w:hAnsi="Arial" w:cs="Arial"/>
+          <w:b/>
+          <w:color w:val="000000"/>
+          <w:lang w:eastAsia="en-US"/>
+        </w:rPr>
+        <w:t>Lab</w:t>
+      </w:r>
+      <w:r>
+        <w:rPr>
+          <w:rFonts w:ascii="Arial" w:eastAsia="Times New Roman" w:hAnsi="Arial" w:cs="Arial"/>
+          <w:b/>
+          <w:color w:val="000000"/>
+          <w:lang w:eastAsia="en-US"/>
+        </w:rPr>
+        <w:t xml:space="preserve"> </w:t>
+      </w:r>
+      <w:r>
+        <w:rPr>
+          <w:rFonts w:ascii="Arial" w:eastAsia="Times New Roman" w:hAnsi="Arial" w:cs="Arial"/>
+          <w:b/>
+          <w:bCs/>
+          <w:color w:val="000000"/>
+        </w:rPr>
+        <w:t>(Dec 2</w:t>
+      </w:r>
+      <w:r>
+        <w:rPr>
+          <w:rFonts w:ascii="Arial" w:eastAsia="Times New Roman" w:hAnsi="Arial" w:cs="Arial"/>
+          <w:b/>
+          <w:bCs/>
+          <w:color w:val="000000"/>
+          <w:vertAlign w:val="superscript"/>
+        </w:rPr>
+        <w:t>nd</w:t>
+      </w:r>
+      <w:r>
+        <w:rPr>
+          <w:rFonts w:ascii="Arial" w:eastAsia="Times New Roman" w:hAnsi="Arial" w:cs="Arial"/>
+          <w:b/>
+          <w:bCs/>
+          <w:color w:val="000000"/>
+        </w:rPr>
+        <w:t>)</w:t>
+      </w:r>
+    </w:p>
+    <w:p>
+      <w:pPr>
+        <w:rPr>
+          <w:rFonts w:ascii="Arial" w:eastAsia="Times New Roman" w:hAnsi="Arial" w:cs="Arial"/>
+          <w:b/>
+          <w:bCs/>
+          <w:color w:val="000000"/>
+        </w:rPr>
+      </w:pPr>
+    </w:p>
+    <w:p>
+      <w:pPr>
+        <w:rPr>
+          <w:rFonts w:ascii="Arial" w:eastAsia="Times New Roman" w:hAnsi="Arial" w:cs="Arial"/>
+          <w:b/>
+          <w:bCs/>
+          <w:color w:val="000000"/>
+        </w:rPr>
+      </w:pPr>
+      <w:r>
+        <w:rPr>
+          <w:rFonts w:ascii="Arial" w:eastAsia="Times New Roman" w:hAnsi="Arial" w:cs="Arial"/>
+          <w:b/>
+          <w:bCs/>
+          <w:color w:val="000000"/>
+        </w:rPr>
+        <w:t>Final Due:</w:t>
+      </w:r>
+    </w:p>
+    <w:p>
+      <w:pPr>
+        <w:rPr>
+          <w:rFonts w:ascii="Arial" w:eastAsia="Arial" w:hAnsi="Arial" w:cs="Arial"/>
+          <w:color w:val="000000"/>
+        </w:rPr>
+      </w:pPr>
+      <w:r>
+        <w:rPr>
+          <w:rFonts w:ascii="Arial" w:eastAsia="Arial" w:hAnsi="Arial" w:cs="Arial"/>
+          <w:color w:val="000000"/>
+        </w:rPr>
+        <w:t>CIM</w:t>
+      </w:r>
+      <w:r>
+        <w:rPr>
+          <w:rFonts w:ascii="Arial" w:eastAsia="Arial" w:hAnsi="Arial" w:cs="Arial"/>
+          <w:color w:val="000000"/>
+        </w:rPr>
+        <w:t>440</w:t>
+      </w:r>
+      <w:r>
+        <w:rPr>
+          <w:rFonts w:ascii="Arial" w:eastAsia="Arial" w:hAnsi="Arial" w:cs="Arial"/>
+          <w:color w:val="000000"/>
+        </w:rPr>
+        <w:t>-3</w:t>
+      </w:r>
+      <w:r>
+        <w:rPr>
+          <w:rFonts w:ascii="Arial" w:eastAsia="Arial" w:hAnsi="Arial" w:cs="Arial"/>
+          <w:color w:val="000000"/>
+        </w:rPr>
+        <w:t>4</w:t>
+      </w:r>
+      <w:r>
+        <w:rPr>
+          <w:rFonts w:ascii="Arial" w:eastAsia="Arial" w:hAnsi="Arial" w:cs="Arial"/>
+          <w:color w:val="000000"/>
+        </w:rPr>
+        <w:t xml:space="preserve"> </w:t>
+      </w:r>
+      <w:r>
+        <w:rPr>
+          <w:rFonts w:ascii="Arial" w:eastAsia="Arial" w:hAnsi="Arial" w:cs="Arial"/>
+          <w:color w:val="000000"/>
+        </w:rPr>
+        <w:t>Monday Dec. 9</w:t>
+      </w:r>
+      <w:r>
+        <w:rPr>
+          <w:rFonts w:ascii="Arial" w:eastAsia="Arial" w:hAnsi="Arial" w:cs="Arial"/>
+          <w:color w:val="000000"/>
+          <w:vertAlign w:val="superscript"/>
+        </w:rPr>
+        <w:t>th</w:t>
+      </w:r>
+      <w:r>
+        <w:rPr>
+          <w:rFonts w:ascii="Arial" w:eastAsia="Arial" w:hAnsi="Arial" w:cs="Arial"/>
+          <w:color w:val="000000"/>
+        </w:rPr>
+        <w:t xml:space="preserve"> 11:00AM – 1:30PM</w:t>
+      </w:r>
+    </w:p>
+    <w:p>
+      <w:pPr>
+        <w:rPr>
+          <w:rFonts w:ascii="Arial" w:eastAsia="Times New Roman" w:hAnsi="Arial" w:cs="Arial"/>
+          <w:b/>
+          <w:color w:val="000000"/>
+          <w:lang w:eastAsia="en-US"/>
+        </w:rPr>
+      </w:pPr>
+      <w:r>
+        <w:rPr>
+          <w:rFonts w:ascii="Arial" w:eastAsia="Arial" w:hAnsi="Arial" w:cs="Arial"/>
+          <w:color w:val="000000"/>
+        </w:rPr>
+        <w:t>CIM</w:t>
+      </w:r>
+      <w:r>
+        <w:rPr>
+          <w:rFonts w:ascii="Arial" w:eastAsia="Arial" w:hAnsi="Arial" w:cs="Arial"/>
+          <w:color w:val="000000"/>
+        </w:rPr>
+        <w:t>440</w:t>
+      </w:r>
+      <w:r>
+        <w:rPr>
+          <w:rFonts w:ascii="Arial" w:eastAsia="Arial" w:hAnsi="Arial" w:cs="Arial"/>
+          <w:color w:val="000000"/>
+        </w:rPr>
+        <w:t>-</w:t>
+      </w:r>
+      <w:r>
+        <w:rPr>
+          <w:rFonts w:ascii="Arial" w:eastAsia="Arial" w:hAnsi="Arial" w:cs="Arial"/>
+          <w:color w:val="000000"/>
+        </w:rPr>
+        <w:t>P</w:t>
+      </w:r>
+      <w:r>
+        <w:rPr>
+          <w:rFonts w:ascii="Arial" w:eastAsia="Arial" w:hAnsi="Arial" w:cs="Arial"/>
+          <w:color w:val="000000"/>
+        </w:rPr>
+        <w:t xml:space="preserve"> </w:t>
+      </w:r>
+      <w:r>
+        <w:rPr>
+          <w:rFonts w:ascii="Arial" w:eastAsia="Arial" w:hAnsi="Arial" w:cs="Arial"/>
+          <w:color w:val="000000"/>
+        </w:rPr>
+        <w:t>Tuesday Dec. 10</w:t>
+      </w:r>
+      <w:r>
+        <w:rPr>
+          <w:rFonts w:ascii="Arial" w:eastAsia="Arial" w:hAnsi="Arial" w:cs="Arial"/>
+          <w:color w:val="000000"/>
+          <w:vertAlign w:val="superscript"/>
+        </w:rPr>
+        <w:t>th</w:t>
+      </w:r>
+      <w:r>
+        <w:rPr>
+          <w:rFonts w:ascii="Arial" w:eastAsia="Arial" w:hAnsi="Arial" w:cs="Arial"/>
+          <w:color w:val="000000"/>
+        </w:rPr>
+        <w:t xml:space="preserve"> 11:00AM – 1:30PM</w:t>
+      </w:r>
     </w:p>
     <w:p>
       <w:pPr>

</xml_diff>